<commit_message>
added dashboard data for year and city
</commit_message>
<xml_diff>
--- a/Commands.docx
+++ b/Commands.docx
@@ -73,212 +73,312 @@
       <w:r>
         <w:t xml:space="preserve"> </w:t>
       </w:r>
+    </w:p>
+    <w:p>
+      <w:proofErr w:type="gramStart"/>
+      <w:r>
+        <w:t>rake</w:t>
+      </w:r>
+      <w:proofErr w:type="gramEnd"/>
+      <w:r>
+        <w:t xml:space="preserve"> </w:t>
+      </w:r>
+      <w:proofErr w:type="spellStart"/>
+      <w:r>
+        <w:t>db:migrate</w:t>
+      </w:r>
+      <w:proofErr w:type="spellEnd"/>
+    </w:p>
+    <w:p>
+      <w:pPr>
+        <w:rPr>
+          <w:color w:val="C0504D" w:themeColor="accent2"/>
+        </w:rPr>
+      </w:pPr>
+      <w:proofErr w:type="gramStart"/>
+      <w:r>
+        <w:rPr>
+          <w:color w:val="C0504D" w:themeColor="accent2"/>
+        </w:rPr>
+        <w:t>to</w:t>
+      </w:r>
+      <w:proofErr w:type="gramEnd"/>
+      <w:r>
+        <w:rPr>
+          <w:color w:val="C0504D" w:themeColor="accent2"/>
+        </w:rPr>
+        <w:t xml:space="preserve"> populate locations</w:t>
+      </w:r>
+    </w:p>
+    <w:p>
+      <w:proofErr w:type="gramStart"/>
+      <w:r>
+        <w:t>rake</w:t>
+      </w:r>
+      <w:proofErr w:type="gramEnd"/>
+      <w:r>
+        <w:t xml:space="preserve"> </w:t>
+      </w:r>
+      <w:proofErr w:type="spellStart"/>
+      <w:r>
+        <w:t>scrapper:scrape_locations</w:t>
+      </w:r>
+      <w:proofErr w:type="spellEnd"/>
+      <w:r>
+        <w:t xml:space="preserve"> level='locality'</w:t>
+      </w:r>
+    </w:p>
+    <w:p>
+      <w:proofErr w:type="gramStart"/>
+      <w:r>
+        <w:t>rake</w:t>
+      </w:r>
+      <w:proofErr w:type="gramEnd"/>
+      <w:r>
+        <w:t xml:space="preserve"> </w:t>
+      </w:r>
+      <w:proofErr w:type="spellStart"/>
+      <w:r>
+        <w:t>scrapper:scrape_locations</w:t>
+      </w:r>
+      <w:proofErr w:type="spellEnd"/>
+      <w:r>
+        <w:t xml:space="preserve"> level='city'</w:t>
+      </w:r>
+    </w:p>
+    <w:p>
+      <w:proofErr w:type="gramStart"/>
+      <w:r>
+        <w:t>rake</w:t>
+      </w:r>
+      <w:proofErr w:type="gramEnd"/>
+      <w:r>
+        <w:t xml:space="preserve"> </w:t>
+      </w:r>
+      <w:proofErr w:type="spellStart"/>
+      <w:r>
+        <w:t>scrapper:scrape_locations</w:t>
+      </w:r>
+      <w:proofErr w:type="spellEnd"/>
+      <w:r>
+        <w:t xml:space="preserve"> level='</w:t>
+      </w:r>
+      <w:proofErr w:type="spellStart"/>
+      <w:r>
+        <w:t>zipcode</w:t>
+      </w:r>
+      <w:proofErr w:type="spellEnd"/>
+      <w:r>
+        <w:t>'</w:t>
+      </w:r>
+    </w:p>
+    <w:p>
+      <w:pPr>
+        <w:rPr>
+          <w:color w:val="C0504D" w:themeColor="accent2"/>
+        </w:rPr>
+      </w:pPr>
+      <w:r>
+        <w:rPr>
+          <w:color w:val="C0504D" w:themeColor="accent2"/>
+        </w:rPr>
+        <w:t>(</w:t>
+      </w:r>
+      <w:proofErr w:type="gramStart"/>
+      <w:r>
+        <w:rPr>
+          <w:color w:val="C0504D" w:themeColor="accent2"/>
+        </w:rPr>
+        <w:t>once</w:t>
+      </w:r>
+      <w:proofErr w:type="gramEnd"/>
+      <w:r>
+        <w:rPr>
+          <w:color w:val="C0504D" w:themeColor="accent2"/>
+        </w:rPr>
+        <w:t xml:space="preserve"> u run locations to populate… then only u may run scrape tasks)</w:t>
+      </w:r>
+    </w:p>
+    <w:p>
+      <w:proofErr w:type="gramStart"/>
+      <w:r>
+        <w:t>rake</w:t>
+      </w:r>
+      <w:proofErr w:type="gramEnd"/>
+      <w:r>
+        <w:t xml:space="preserve"> </w:t>
+      </w:r>
+      <w:proofErr w:type="spellStart"/>
+      <w:r>
+        <w:t>scrapper:destroy_all_posts</w:t>
+      </w:r>
+      <w:proofErr w:type="spellEnd"/>
+    </w:p>
+    <w:p>
+      <w:proofErr w:type="gramStart"/>
+      <w:r>
+        <w:t>rake</w:t>
+      </w:r>
+      <w:proofErr w:type="gramEnd"/>
+      <w:r>
+        <w:t xml:space="preserve"> </w:t>
+      </w:r>
+      <w:proofErr w:type="spellStart"/>
+      <w:r>
+        <w:t>scrapper:destroy_all_locations</w:t>
+      </w:r>
+      <w:proofErr w:type="spellEnd"/>
+    </w:p>
+    <w:p>
+      <w:proofErr w:type="gramStart"/>
+      <w:r>
+        <w:t>rake</w:t>
+      </w:r>
+      <w:proofErr w:type="gramEnd"/>
+      <w:r>
+        <w:t xml:space="preserve"> </w:t>
+      </w:r>
+      <w:proofErr w:type="spellStart"/>
+      <w:r>
+        <w:t>scrapper:scrape</w:t>
+      </w:r>
+      <w:proofErr w:type="spellEnd"/>
+    </w:p>
+    <w:p>
+      <w:proofErr w:type="gramStart"/>
+      <w:r>
+        <w:t>rails</w:t>
+      </w:r>
+      <w:proofErr w:type="gramEnd"/>
+      <w:r>
+        <w:t xml:space="preserve"> generate </w:t>
+      </w:r>
+      <w:r>
+        <w:t xml:space="preserve">controller </w:t>
+      </w:r>
+      <w:r>
+        <w:t xml:space="preserve"> </w:t>
+      </w:r>
+      <w:r>
+        <w:t xml:space="preserve">Dashboard  </w:t>
+      </w:r>
+      <w:r>
+        <w:t>home</w:t>
+      </w:r>
+    </w:p>
+    <w:p>
+      <w:proofErr w:type="gramStart"/>
+      <w:r>
+        <w:t>rails</w:t>
+      </w:r>
+      <w:proofErr w:type="gramEnd"/>
+      <w:r>
+        <w:t xml:space="preserve"> generate controller Pages about contact</w:t>
+      </w:r>
+    </w:p>
+    <w:p>
+      <w:pPr>
+        <w:rPr>
+          <w:rFonts w:ascii="Consolas" w:hAnsi="Consolas" w:cs="Consolas"/>
+          <w:color w:val="222222"/>
+          <w:sz w:val="20"/>
+          <w:szCs w:val="20"/>
+          <w:shd w:val="clear" w:color="auto" w:fill="EEEEEE"/>
+        </w:rPr>
+      </w:pPr>
+      <w:proofErr w:type="gramStart"/>
+      <w:r>
+        <w:rPr>
+          <w:rFonts w:ascii="Consolas" w:hAnsi="Consolas" w:cs="Consolas"/>
+          <w:color w:val="222222"/>
+          <w:sz w:val="20"/>
+          <w:szCs w:val="20"/>
+          <w:shd w:val="clear" w:color="auto" w:fill="EEEEEE"/>
+        </w:rPr>
+        <w:t>rake</w:t>
+      </w:r>
+      <w:proofErr w:type="gramEnd"/>
+      <w:r>
+        <w:rPr>
+          <w:rFonts w:ascii="Consolas" w:hAnsi="Consolas" w:cs="Consolas"/>
+          <w:color w:val="222222"/>
+          <w:sz w:val="20"/>
+          <w:szCs w:val="20"/>
+          <w:shd w:val="clear" w:color="auto" w:fill="EEEEEE"/>
+        </w:rPr>
+        <w:t xml:space="preserve"> </w:t>
+      </w:r>
+      <w:proofErr w:type="spellStart"/>
+      <w:r>
+        <w:rPr>
+          <w:rFonts w:ascii="Consolas" w:hAnsi="Consolas" w:cs="Consolas"/>
+          <w:color w:val="222222"/>
+          <w:sz w:val="20"/>
+          <w:szCs w:val="20"/>
+          <w:shd w:val="clear" w:color="auto" w:fill="EEEEEE"/>
+        </w:rPr>
+        <w:t>assets:precompile</w:t>
+      </w:r>
+      <w:proofErr w:type="spellEnd"/>
+      <w:r>
+        <w:rPr>
+          <w:rFonts w:ascii="Consolas" w:hAnsi="Consolas" w:cs="Consolas"/>
+          <w:color w:val="222222"/>
+          <w:sz w:val="20"/>
+          <w:szCs w:val="20"/>
+          <w:shd w:val="clear" w:color="auto" w:fill="EEEEEE"/>
+        </w:rPr>
+        <w:t xml:space="preserve"> RAILS_ENV=production</w:t>
+      </w:r>
+    </w:p>
+    <w:p>
+      <w:proofErr w:type="gramStart"/>
+      <w:r>
+        <w:rPr>
+          <w:rFonts w:ascii="Consolas" w:hAnsi="Consolas" w:cs="Consolas"/>
+          <w:color w:val="222222"/>
+          <w:sz w:val="20"/>
+          <w:szCs w:val="20"/>
+          <w:shd w:val="clear" w:color="auto" w:fill="EEEEEE"/>
+        </w:rPr>
+        <w:t>rake</w:t>
+      </w:r>
+      <w:proofErr w:type="gramEnd"/>
+      <w:r>
+        <w:rPr>
+          <w:rFonts w:ascii="Consolas" w:hAnsi="Consolas" w:cs="Consolas"/>
+          <w:color w:val="222222"/>
+          <w:sz w:val="20"/>
+          <w:szCs w:val="20"/>
+          <w:shd w:val="clear" w:color="auto" w:fill="EEEEEE"/>
+        </w:rPr>
+        <w:t xml:space="preserve"> </w:t>
+      </w:r>
+      <w:proofErr w:type="spellStart"/>
+      <w:r>
+        <w:rPr>
+          <w:rFonts w:ascii="Consolas" w:hAnsi="Consolas" w:cs="Consolas"/>
+          <w:color w:val="222222"/>
+          <w:sz w:val="20"/>
+          <w:szCs w:val="20"/>
+          <w:shd w:val="clear" w:color="auto" w:fill="EEEEEE"/>
+        </w:rPr>
+        <w:t>assets:precompile</w:t>
+      </w:r>
+      <w:proofErr w:type="spellEnd"/>
+      <w:r>
+        <w:rPr>
+          <w:rFonts w:ascii="Consolas" w:hAnsi="Consolas" w:cs="Consolas"/>
+          <w:color w:val="222222"/>
+          <w:sz w:val="20"/>
+          <w:szCs w:val="20"/>
+          <w:shd w:val="clear" w:color="auto" w:fill="EEEEEE"/>
+        </w:rPr>
+        <w:t xml:space="preserve"> </w:t>
+      </w:r>
       <w:bookmarkStart w:id="0" w:name="_GoBack"/>
       <w:bookmarkEnd w:id="0"/>
     </w:p>
-    <w:p>
-      <w:proofErr w:type="gramStart"/>
-      <w:r>
-        <w:t>rake</w:t>
-      </w:r>
-      <w:proofErr w:type="gramEnd"/>
-      <w:r>
-        <w:t xml:space="preserve"> </w:t>
-      </w:r>
-      <w:proofErr w:type="spellStart"/>
-      <w:r>
-        <w:t>db:migrate</w:t>
-      </w:r>
-      <w:proofErr w:type="spellEnd"/>
-    </w:p>
-    <w:p>
-      <w:pPr>
-        <w:rPr>
-          <w:color w:val="C0504D" w:themeColor="accent2"/>
-        </w:rPr>
-      </w:pPr>
-      <w:proofErr w:type="gramStart"/>
-      <w:r>
-        <w:rPr>
-          <w:color w:val="C0504D" w:themeColor="accent2"/>
-        </w:rPr>
-        <w:t>to</w:t>
-      </w:r>
-      <w:proofErr w:type="gramEnd"/>
-      <w:r>
-        <w:rPr>
-          <w:color w:val="C0504D" w:themeColor="accent2"/>
-        </w:rPr>
-        <w:t xml:space="preserve"> populate locations</w:t>
-      </w:r>
-    </w:p>
-    <w:p>
-      <w:proofErr w:type="gramStart"/>
-      <w:r>
-        <w:t>rake</w:t>
-      </w:r>
-      <w:proofErr w:type="gramEnd"/>
-      <w:r>
-        <w:t xml:space="preserve"> </w:t>
-      </w:r>
-      <w:proofErr w:type="spellStart"/>
-      <w:r>
-        <w:t>scrapper:scrape_locations</w:t>
-      </w:r>
-      <w:proofErr w:type="spellEnd"/>
-      <w:r>
-        <w:t xml:space="preserve"> level='locality'</w:t>
-      </w:r>
-    </w:p>
-    <w:p>
-      <w:proofErr w:type="gramStart"/>
-      <w:r>
-        <w:t>rake</w:t>
-      </w:r>
-      <w:proofErr w:type="gramEnd"/>
-      <w:r>
-        <w:t xml:space="preserve"> </w:t>
-      </w:r>
-      <w:proofErr w:type="spellStart"/>
-      <w:r>
-        <w:t>scrapper:scrape_locations</w:t>
-      </w:r>
-      <w:proofErr w:type="spellEnd"/>
-      <w:r>
-        <w:t xml:space="preserve"> level='city'</w:t>
-      </w:r>
-    </w:p>
-    <w:p>
-      <w:proofErr w:type="gramStart"/>
-      <w:r>
-        <w:t>rake</w:t>
-      </w:r>
-      <w:proofErr w:type="gramEnd"/>
-      <w:r>
-        <w:t xml:space="preserve"> </w:t>
-      </w:r>
-      <w:proofErr w:type="spellStart"/>
-      <w:r>
-        <w:t>scrapper:scrape_locations</w:t>
-      </w:r>
-      <w:proofErr w:type="spellEnd"/>
-      <w:r>
-        <w:t xml:space="preserve"> level='</w:t>
-      </w:r>
-      <w:proofErr w:type="spellStart"/>
-      <w:r>
-        <w:t>zipcode</w:t>
-      </w:r>
-      <w:proofErr w:type="spellEnd"/>
-      <w:r>
-        <w:t>'</w:t>
-      </w:r>
-    </w:p>
-    <w:p>
-      <w:pPr>
-        <w:rPr>
-          <w:color w:val="C0504D" w:themeColor="accent2"/>
-        </w:rPr>
-      </w:pPr>
-      <w:r>
-        <w:rPr>
-          <w:color w:val="C0504D" w:themeColor="accent2"/>
-        </w:rPr>
-        <w:t>(</w:t>
-      </w:r>
-      <w:proofErr w:type="gramStart"/>
-      <w:r>
-        <w:rPr>
-          <w:color w:val="C0504D" w:themeColor="accent2"/>
-        </w:rPr>
-        <w:t>once</w:t>
-      </w:r>
-      <w:proofErr w:type="gramEnd"/>
-      <w:r>
-        <w:rPr>
-          <w:color w:val="C0504D" w:themeColor="accent2"/>
-        </w:rPr>
-        <w:t xml:space="preserve"> u run locations to populate… then only u may run scrape tasks)</w:t>
-      </w:r>
-    </w:p>
-    <w:p>
-      <w:proofErr w:type="gramStart"/>
-      <w:r>
-        <w:t>rake</w:t>
-      </w:r>
-      <w:proofErr w:type="gramEnd"/>
-      <w:r>
-        <w:t xml:space="preserve"> </w:t>
-      </w:r>
-      <w:proofErr w:type="spellStart"/>
-      <w:r>
-        <w:t>scrapper:destroy_all_posts</w:t>
-      </w:r>
-      <w:proofErr w:type="spellEnd"/>
-    </w:p>
-    <w:p>
-      <w:proofErr w:type="gramStart"/>
-      <w:r>
-        <w:t>rake</w:t>
-      </w:r>
-      <w:proofErr w:type="gramEnd"/>
-      <w:r>
-        <w:t xml:space="preserve"> </w:t>
-      </w:r>
-      <w:proofErr w:type="spellStart"/>
-      <w:r>
-        <w:t>scrapper:destroy_all_locations</w:t>
-      </w:r>
-      <w:proofErr w:type="spellEnd"/>
-    </w:p>
-    <w:p>
-      <w:proofErr w:type="gramStart"/>
-      <w:r>
-        <w:t>rake</w:t>
-      </w:r>
-      <w:proofErr w:type="gramEnd"/>
-      <w:r>
-        <w:t xml:space="preserve"> </w:t>
-      </w:r>
-      <w:proofErr w:type="spellStart"/>
-      <w:r>
-        <w:t>scrapper:scrape</w:t>
-      </w:r>
-      <w:proofErr w:type="spellEnd"/>
-    </w:p>
-    <w:p>
-      <w:proofErr w:type="gramStart"/>
-      <w:r>
-        <w:t>rails</w:t>
-      </w:r>
-      <w:proofErr w:type="gramEnd"/>
-      <w:r>
-        <w:t xml:space="preserve"> generate </w:t>
-      </w:r>
-      <w:r>
-        <w:t xml:space="preserve">controller </w:t>
-      </w:r>
-      <w:r>
-        <w:t xml:space="preserve"> </w:t>
-      </w:r>
-      <w:r>
-        <w:t xml:space="preserve">Dashboard  </w:t>
-      </w:r>
-      <w:r>
-        <w:t>home</w:t>
-      </w:r>
-    </w:p>
-    <w:p>
-      <w:proofErr w:type="gramStart"/>
-      <w:r>
-        <w:t>rails</w:t>
-      </w:r>
-      <w:proofErr w:type="gramEnd"/>
-      <w:r>
-        <w:t xml:space="preserve"> generate controller Pages about contact</w:t>
-      </w:r>
-    </w:p>
-    <w:p/>
     <w:sectPr>
       <w:pgSz w:w="12240" w:h="15840"/>
       <w:pgMar w:top="1440" w:right="1440" w:bottom="1440" w:left="1440" w:header="720" w:footer="720" w:gutter="0"/>

</xml_diff>